<commit_message>
add info to analyzing
</commit_message>
<xml_diff>
--- a/analyzing.docx
+++ b/analyzing.docx
@@ -516,6 +516,681 @@
           <w:szCs w:val="24"/>
         </w:rPr>
       </w:pPr>
+    </w:p>
+    <w:p>
+      <w:pPr>
+        <w:spacing w:after="0" w:line="240" w:lineRule="auto"/>
+        <w:rPr>
+          <w:rFonts w:ascii="Times New Roman" w:eastAsia="Times New Roman" w:hAnsi="Times New Roman" w:cs="Times New Roman"/>
+          <w:sz w:val="24"/>
+          <w:szCs w:val="24"/>
+        </w:rPr>
+      </w:pPr>
+      <w:r>
+        <w:rPr>
+          <w:rFonts w:ascii="Arial" w:eastAsia="Times New Roman" w:hAnsi="Arial" w:cs="Angsana New"/>
+          <w:b/>
+          <w:bCs/>
+          <w:color w:val="000000"/>
+          <w:sz w:val="48"/>
+          <w:szCs w:val="48"/>
+          <w:cs/>
+        </w:rPr>
+        <w:lastRenderedPageBreak/>
+        <w:t xml:space="preserve">ยอดสตรีมมิ่งรายเดือน </w:t>
+      </w:r>
+      <w:r>
+        <w:rPr>
+          <w:rFonts w:ascii="Arial" w:eastAsia="Times New Roman" w:hAnsi="Arial" w:cs="Arial"/>
+          <w:b/>
+          <w:bCs/>
+          <w:color w:val="000000"/>
+          <w:sz w:val="48"/>
+          <w:szCs w:val="48"/>
+        </w:rPr>
+        <w:t>#</w:t>
+      </w:r>
+      <w:r>
+        <w:rPr>
+          <w:rFonts w:ascii="Arial" w:eastAsia="Times New Roman" w:hAnsi="Arial" w:cs="Angsana New"/>
+          <w:b/>
+          <w:bCs/>
+          <w:color w:val="000000"/>
+          <w:sz w:val="48"/>
+          <w:szCs w:val="48"/>
+          <w:cs/>
+        </w:rPr>
+        <w:t>กราฟ</w:t>
+      </w:r>
+      <w:r>
+        <w:rPr>
+          <w:rFonts w:ascii="Arial" w:eastAsia="Times New Roman" w:hAnsi="Arial" w:cs="Arial"/>
+          <w:b/>
+          <w:bCs/>
+          <w:color w:val="000000"/>
+          <w:sz w:val="48"/>
+          <w:szCs w:val="48"/>
+        </w:rPr>
+        <w:t>2</w:t>
+      </w:r>
+    </w:p>
+    <w:p>
+      <w:pPr>
+        <w:spacing w:after="0" w:line="240" w:lineRule="auto"/>
+        <w:rPr>
+          <w:rFonts w:ascii="Times New Roman" w:eastAsia="Times New Roman" w:hAnsi="Times New Roman" w:cs="Times New Roman"/>
+          <w:sz w:val="24"/>
+          <w:szCs w:val="24"/>
+        </w:rPr>
+      </w:pPr>
+    </w:p>
+    <w:p>
+      <w:pPr>
+        <w:spacing w:after="0" w:line="240" w:lineRule="auto"/>
+        <w:rPr>
+          <w:rFonts w:ascii="Times New Roman" w:eastAsia="Times New Roman" w:hAnsi="Times New Roman" w:cs="Times New Roman"/>
+          <w:sz w:val="24"/>
+          <w:szCs w:val="24"/>
+        </w:rPr>
+      </w:pPr>
+      <w:r>
+        <w:rPr>
+          <w:rFonts w:ascii="Arial" w:eastAsia="Times New Roman" w:hAnsi="Arial" w:cs="Angsana New"/>
+          <w:color w:val="000000"/>
+          <w:sz w:val="32"/>
+          <w:szCs w:val="32"/>
+          <w:cs/>
+        </w:rPr>
+        <w:t>กราฟนี้แสดงให้เห็นถึงยอดสตรีมมิ่งเพลงในแต่ละเดือน ว่ามีคนฟังมากเท่าไหร่</w:t>
+      </w:r>
+    </w:p>
+    <w:p>
+      <w:pPr>
+        <w:spacing w:after="0" w:line="240" w:lineRule="auto"/>
+        <w:rPr>
+          <w:rFonts w:ascii="Times New Roman" w:eastAsia="Times New Roman" w:hAnsi="Times New Roman" w:cs="Times New Roman"/>
+          <w:sz w:val="24"/>
+          <w:szCs w:val="24"/>
+        </w:rPr>
+      </w:pPr>
+    </w:p>
+    <w:p>
+      <w:pPr>
+        <w:spacing w:after="0" w:line="240" w:lineRule="auto"/>
+        <w:rPr>
+          <w:rFonts w:ascii="Times New Roman" w:eastAsia="Times New Roman" w:hAnsi="Times New Roman" w:cs="Times New Roman"/>
+          <w:sz w:val="24"/>
+          <w:szCs w:val="24"/>
+        </w:rPr>
+      </w:pPr>
+      <w:r>
+        <w:rPr>
+          <w:rFonts w:ascii="Arial" w:eastAsia="Times New Roman" w:hAnsi="Arial" w:cs="Angsana New"/>
+          <w:color w:val="000000"/>
+          <w:sz w:val="32"/>
+          <w:szCs w:val="32"/>
+          <w:cs/>
+        </w:rPr>
+        <w:t xml:space="preserve">จากกราฟจะเห็นได้ว่า ยอดสตรีมมิ่งในช่วงก่อนปี </w:t>
+      </w:r>
+      <w:r>
+        <w:rPr>
+          <w:rFonts w:ascii="Arial" w:eastAsia="Times New Roman" w:hAnsi="Arial" w:cs="Arial"/>
+          <w:color w:val="000000"/>
+          <w:sz w:val="32"/>
+          <w:szCs w:val="32"/>
+        </w:rPr>
+        <w:t xml:space="preserve">2018 </w:t>
+      </w:r>
+      <w:r>
+        <w:rPr>
+          <w:rFonts w:ascii="Arial" w:eastAsia="Times New Roman" w:hAnsi="Arial" w:cs="Angsana New"/>
+          <w:color w:val="000000"/>
+          <w:sz w:val="32"/>
+          <w:szCs w:val="32"/>
+          <w:cs/>
+        </w:rPr>
+        <w:t xml:space="preserve">ยอดรวมในการสตรีมมิ่งจะไม่ถึง </w:t>
+      </w:r>
+      <w:r>
+        <w:rPr>
+          <w:rFonts w:ascii="Arial" w:eastAsia="Times New Roman" w:hAnsi="Arial" w:cs="Arial"/>
+          <w:color w:val="000000"/>
+          <w:sz w:val="32"/>
+          <w:szCs w:val="32"/>
+        </w:rPr>
+        <w:t>20,000,000 (</w:t>
+      </w:r>
+      <w:r>
+        <w:rPr>
+          <w:rFonts w:ascii="Arial" w:eastAsia="Times New Roman" w:hAnsi="Arial" w:cs="Angsana New"/>
+          <w:color w:val="000000"/>
+          <w:sz w:val="32"/>
+          <w:szCs w:val="32"/>
+          <w:cs/>
+        </w:rPr>
+        <w:t xml:space="preserve">ยี่สิบล้าน) แต่พอเริ่มเข้ามาในปี </w:t>
+      </w:r>
+      <w:r>
+        <w:rPr>
+          <w:rFonts w:ascii="Arial" w:eastAsia="Times New Roman" w:hAnsi="Arial" w:cs="Arial"/>
+          <w:color w:val="000000"/>
+          <w:sz w:val="32"/>
+          <w:szCs w:val="32"/>
+        </w:rPr>
+        <w:t xml:space="preserve">2018 </w:t>
+      </w:r>
+      <w:r>
+        <w:rPr>
+          <w:rFonts w:ascii="Arial" w:eastAsia="Times New Roman" w:hAnsi="Arial" w:cs="Angsana New"/>
+          <w:color w:val="000000"/>
+          <w:sz w:val="32"/>
+          <w:szCs w:val="32"/>
+          <w:cs/>
+        </w:rPr>
+        <w:t>หลังจากผ่านไปเพียงสองเดือน พบว่ายอดสตรีมมิ่งมีแนวโน้มที่เพิ่มขึ้น</w:t>
+      </w:r>
+      <w:proofErr w:type="spellStart"/>
+      <w:r>
+        <w:rPr>
+          <w:rFonts w:ascii="Arial" w:eastAsia="Times New Roman" w:hAnsi="Arial" w:cs="Angsana New"/>
+          <w:color w:val="000000"/>
+          <w:sz w:val="32"/>
+          <w:szCs w:val="32"/>
+          <w:cs/>
+        </w:rPr>
+        <w:t>เรื่อยๆ</w:t>
+      </w:r>
+      <w:proofErr w:type="spellEnd"/>
+      <w:r>
+        <w:rPr>
+          <w:rFonts w:ascii="Arial" w:eastAsia="Times New Roman" w:hAnsi="Arial" w:cs="Angsana New"/>
+          <w:color w:val="000000"/>
+          <w:sz w:val="32"/>
+          <w:szCs w:val="32"/>
+          <w:cs/>
+        </w:rPr>
+        <w:t xml:space="preserve"> จนเกิน </w:t>
+      </w:r>
+      <w:r>
+        <w:rPr>
+          <w:rFonts w:ascii="Arial" w:eastAsia="Times New Roman" w:hAnsi="Arial" w:cs="Arial"/>
+          <w:color w:val="000000"/>
+          <w:sz w:val="32"/>
+          <w:szCs w:val="32"/>
+        </w:rPr>
+        <w:t>20,000,000(</w:t>
+      </w:r>
+      <w:r>
+        <w:rPr>
+          <w:rFonts w:ascii="Arial" w:eastAsia="Times New Roman" w:hAnsi="Arial" w:cs="Angsana New"/>
+          <w:color w:val="000000"/>
+          <w:sz w:val="32"/>
+          <w:szCs w:val="32"/>
+          <w:cs/>
+        </w:rPr>
+        <w:t xml:space="preserve">ยี่สิบล้าน) ยกเว้นเพียงเดือนเดียวก็คือ เดือนเมษายน </w:t>
+      </w:r>
+      <w:r>
+        <w:rPr>
+          <w:rFonts w:ascii="Arial" w:eastAsia="Times New Roman" w:hAnsi="Arial" w:cs="Arial"/>
+          <w:color w:val="000000"/>
+          <w:sz w:val="32"/>
+          <w:szCs w:val="32"/>
+        </w:rPr>
+        <w:t xml:space="preserve">2018 </w:t>
+      </w:r>
+      <w:r>
+        <w:rPr>
+          <w:rFonts w:ascii="Arial" w:eastAsia="Times New Roman" w:hAnsi="Arial" w:cs="Angsana New"/>
+          <w:color w:val="000000"/>
+          <w:sz w:val="32"/>
+          <w:szCs w:val="32"/>
+          <w:cs/>
+        </w:rPr>
+        <w:t>หลังจากเดือนเมษายน เพิ่มขึ้นมาโดยตลอด</w:t>
+      </w:r>
+    </w:p>
+    <w:p>
+      <w:pPr>
+        <w:spacing w:after="0" w:line="240" w:lineRule="auto"/>
+        <w:rPr>
+          <w:rFonts w:ascii="Times New Roman" w:eastAsia="Times New Roman" w:hAnsi="Times New Roman" w:cs="Times New Roman"/>
+          <w:sz w:val="24"/>
+          <w:szCs w:val="24"/>
+        </w:rPr>
+      </w:pPr>
+    </w:p>
+    <w:p>
+      <w:pPr>
+        <w:spacing w:after="0" w:line="240" w:lineRule="auto"/>
+        <w:rPr>
+          <w:rFonts w:ascii="Arial" w:eastAsia="Times New Roman" w:hAnsi="Arial" w:hint="cs"/>
+          <w:b/>
+          <w:bCs/>
+          <w:color w:val="000000"/>
+          <w:sz w:val="48"/>
+          <w:szCs w:val="48"/>
+          <w:cs/>
+        </w:rPr>
+      </w:pPr>
+      <w:r>
+        <w:rPr>
+          <w:rFonts w:ascii="Arial" w:eastAsia="Times New Roman" w:hAnsi="Arial" w:cs="Angsana New"/>
+          <w:b/>
+          <w:bCs/>
+          <w:color w:val="000000"/>
+          <w:sz w:val="48"/>
+          <w:szCs w:val="48"/>
+          <w:cs/>
+        </w:rPr>
+        <w:t>ศิลปินประจำเดือน</w:t>
+      </w:r>
+      <w:r>
+        <w:rPr>
+          <w:rFonts w:ascii="Arial" w:eastAsia="Times New Roman" w:hAnsi="Arial" w:cs="Arial"/>
+          <w:b/>
+          <w:bCs/>
+          <w:color w:val="000000"/>
+          <w:sz w:val="48"/>
+          <w:szCs w:val="48"/>
+        </w:rPr>
+        <w:t xml:space="preserve"> </w:t>
+      </w:r>
+      <w:r>
+        <w:rPr>
+          <w:rFonts w:ascii="Arial" w:eastAsia="Times New Roman" w:hAnsi="Arial"/>
+          <w:b/>
+          <w:bCs/>
+          <w:color w:val="000000"/>
+          <w:sz w:val="48"/>
+          <w:szCs w:val="48"/>
+        </w:rPr>
+        <w:t>#</w:t>
+      </w:r>
+      <w:r>
+        <w:rPr>
+          <w:rFonts w:ascii="Arial" w:eastAsia="Times New Roman" w:hAnsi="Arial" w:hint="cs"/>
+          <w:b/>
+          <w:bCs/>
+          <w:color w:val="000000"/>
+          <w:sz w:val="48"/>
+          <w:szCs w:val="48"/>
+          <w:cs/>
+        </w:rPr>
+        <w:t>กราฟ</w:t>
+      </w:r>
+      <w:r>
+        <w:rPr>
+          <w:rFonts w:ascii="Arial" w:eastAsia="Times New Roman" w:hAnsi="Arial"/>
+          <w:b/>
+          <w:bCs/>
+          <w:color w:val="000000"/>
+          <w:sz w:val="48"/>
+          <w:szCs w:val="48"/>
+        </w:rPr>
+        <w:t>3</w:t>
+      </w:r>
+    </w:p>
+    <w:p>
+      <w:pPr>
+        <w:spacing w:after="0" w:line="240" w:lineRule="auto"/>
+        <w:rPr>
+          <w:rFonts w:ascii="Arial" w:eastAsia="Times New Roman" w:hAnsi="Arial"/>
+          <w:b/>
+          <w:bCs/>
+          <w:color w:val="000000"/>
+          <w:sz w:val="32"/>
+          <w:szCs w:val="32"/>
+        </w:rPr>
+      </w:pPr>
+    </w:p>
+    <w:p>
+      <w:pPr>
+        <w:spacing w:after="0" w:line="240" w:lineRule="auto"/>
+        <w:rPr>
+          <w:rFonts w:ascii="Arial" w:eastAsia="Times New Roman" w:hAnsi="Arial"/>
+          <w:color w:val="000000"/>
+          <w:sz w:val="32"/>
+          <w:szCs w:val="32"/>
+        </w:rPr>
+      </w:pPr>
+      <w:r>
+        <w:rPr>
+          <w:rFonts w:ascii="Arial" w:eastAsia="Times New Roman" w:hAnsi="Arial" w:hint="cs"/>
+          <w:color w:val="000000"/>
+          <w:sz w:val="32"/>
+          <w:szCs w:val="32"/>
+          <w:cs/>
+        </w:rPr>
+        <w:t>กราฟนี้แสดงศิลปินยอดนิยมประจำเดือน</w:t>
+      </w:r>
+      <w:proofErr w:type="spellStart"/>
+      <w:r>
+        <w:rPr>
+          <w:rFonts w:ascii="Arial" w:eastAsia="Times New Roman" w:hAnsi="Arial" w:hint="cs"/>
+          <w:color w:val="000000"/>
+          <w:sz w:val="32"/>
+          <w:szCs w:val="32"/>
+          <w:cs/>
+        </w:rPr>
+        <w:t>ต่างๆ</w:t>
+      </w:r>
+      <w:proofErr w:type="spellEnd"/>
+      <w:r>
+        <w:rPr>
+          <w:rFonts w:ascii="Arial" w:eastAsia="Times New Roman" w:hAnsi="Arial" w:hint="cs"/>
+          <w:color w:val="000000"/>
+          <w:sz w:val="32"/>
+          <w:szCs w:val="32"/>
+          <w:cs/>
+        </w:rPr>
+        <w:t xml:space="preserve"> ว่าในแต่ละเดือนศิลปินเจ้าของเพลงคนใด ที่ได้รับความนิยมในการฟังมากที่สุด</w:t>
+      </w:r>
+    </w:p>
+    <w:p>
+      <w:pPr>
+        <w:spacing w:after="0" w:line="240" w:lineRule="auto"/>
+        <w:rPr>
+          <w:rFonts w:ascii="Arial" w:eastAsia="Times New Roman" w:hAnsi="Arial"/>
+          <w:color w:val="000000"/>
+          <w:sz w:val="32"/>
+          <w:szCs w:val="32"/>
+        </w:rPr>
+      </w:pPr>
+    </w:p>
+    <w:p>
+      <w:pPr>
+        <w:spacing w:after="0" w:line="240" w:lineRule="auto"/>
+        <w:rPr>
+          <w:rFonts w:ascii="Arial" w:eastAsia="Times New Roman" w:hAnsi="Arial" w:hint="cs"/>
+          <w:color w:val="000000"/>
+          <w:sz w:val="32"/>
+          <w:szCs w:val="32"/>
+          <w:cs/>
+        </w:rPr>
+      </w:pPr>
+      <w:r>
+        <w:rPr>
+          <w:rFonts w:ascii="Arial" w:eastAsia="Times New Roman" w:hAnsi="Arial" w:hint="cs"/>
+          <w:b/>
+          <w:bCs/>
+          <w:color w:val="000000"/>
+          <w:sz w:val="32"/>
+          <w:szCs w:val="32"/>
+          <w:cs/>
+        </w:rPr>
+        <w:t xml:space="preserve">กันยายน </w:t>
+      </w:r>
+      <w:r>
+        <w:rPr>
+          <w:rFonts w:ascii="Arial" w:eastAsia="Times New Roman" w:hAnsi="Arial" w:hint="cs"/>
+          <w:b/>
+          <w:bCs/>
+          <w:color w:val="000000"/>
+          <w:sz w:val="32"/>
+          <w:szCs w:val="32"/>
+          <w:cs/>
+        </w:rPr>
+        <w:t xml:space="preserve">และ ตุลาคม </w:t>
+      </w:r>
+      <w:r>
+        <w:rPr>
+          <w:rFonts w:ascii="Arial" w:eastAsia="Times New Roman" w:hAnsi="Arial" w:hint="cs"/>
+          <w:b/>
+          <w:bCs/>
+          <w:color w:val="000000"/>
+          <w:sz w:val="32"/>
+          <w:szCs w:val="32"/>
+          <w:cs/>
+        </w:rPr>
+        <w:t xml:space="preserve">2017 </w:t>
+      </w:r>
+      <w:r>
+        <w:rPr>
+          <w:rFonts w:ascii="Arial" w:eastAsia="Times New Roman" w:hAnsi="Arial"/>
+          <w:color w:val="000000"/>
+          <w:sz w:val="32"/>
+          <w:szCs w:val="32"/>
+        </w:rPr>
+        <w:t>–</w:t>
+      </w:r>
+      <w:r>
+        <w:rPr>
+          <w:rFonts w:ascii="Arial" w:eastAsia="Times New Roman" w:hAnsi="Arial" w:hint="cs"/>
+          <w:color w:val="000000"/>
+          <w:sz w:val="32"/>
+          <w:szCs w:val="32"/>
+          <w:cs/>
+        </w:rPr>
+        <w:t xml:space="preserve"> </w:t>
+      </w:r>
+      <w:r>
+        <w:rPr>
+          <w:rFonts w:ascii="Arial" w:eastAsia="Times New Roman" w:hAnsi="Arial" w:hint="cs"/>
+          <w:color w:val="000000"/>
+          <w:sz w:val="32"/>
+          <w:szCs w:val="32"/>
+          <w:cs/>
+        </w:rPr>
+        <w:t xml:space="preserve"> วง</w:t>
+      </w:r>
+      <w:r>
+        <w:rPr>
+          <w:rFonts w:ascii="Arial" w:eastAsia="Times New Roman" w:hAnsi="Arial"/>
+          <w:color w:val="000000"/>
+          <w:sz w:val="32"/>
+          <w:szCs w:val="32"/>
+        </w:rPr>
+        <w:t xml:space="preserve"> BTS </w:t>
+      </w:r>
+      <w:r>
+        <w:rPr>
+          <w:rFonts w:ascii="Arial" w:eastAsia="Times New Roman" w:hAnsi="Arial" w:hint="cs"/>
+          <w:color w:val="000000"/>
+          <w:sz w:val="32"/>
+          <w:szCs w:val="32"/>
+          <w:cs/>
+        </w:rPr>
+        <w:t>วงศิลปินบอย</w:t>
+      </w:r>
+      <w:proofErr w:type="spellStart"/>
+      <w:r>
+        <w:rPr>
+          <w:rFonts w:ascii="Arial" w:eastAsia="Times New Roman" w:hAnsi="Arial" w:hint="cs"/>
+          <w:color w:val="000000"/>
+          <w:sz w:val="32"/>
+          <w:szCs w:val="32"/>
+          <w:cs/>
+        </w:rPr>
+        <w:t>แบนด์</w:t>
+      </w:r>
+      <w:proofErr w:type="spellEnd"/>
+      <w:r>
+        <w:rPr>
+          <w:rFonts w:ascii="Arial" w:eastAsia="Times New Roman" w:hAnsi="Arial" w:hint="cs"/>
+          <w:color w:val="000000"/>
+          <w:sz w:val="32"/>
+          <w:szCs w:val="32"/>
+          <w:cs/>
+        </w:rPr>
+        <w:t xml:space="preserve">ชื่อดังจากเกาหลีใต้ สามารถขึ้นครองอันดับหนึ่งในสองเดือนนี้ไปได้ เหตุผลคาดว่ามาจาก การประกาศ </w:t>
+      </w:r>
+      <w:r>
+        <w:rPr>
+          <w:rFonts w:ascii="Arial" w:eastAsia="Times New Roman" w:hAnsi="Arial"/>
+          <w:color w:val="000000"/>
+          <w:sz w:val="32"/>
+          <w:szCs w:val="32"/>
+        </w:rPr>
+        <w:t>Comeback(</w:t>
+      </w:r>
+      <w:r>
+        <w:rPr>
+          <w:rFonts w:ascii="Arial" w:eastAsia="Times New Roman" w:hAnsi="Arial" w:hint="cs"/>
+          <w:color w:val="000000"/>
+          <w:sz w:val="32"/>
+          <w:szCs w:val="32"/>
+          <w:cs/>
+        </w:rPr>
+        <w:t>การกลับมาหลังจากห่างหายไปนาน</w:t>
+      </w:r>
+      <w:r>
+        <w:rPr>
+          <w:rFonts w:ascii="Arial" w:eastAsia="Times New Roman" w:hAnsi="Arial"/>
+          <w:color w:val="000000"/>
+          <w:sz w:val="32"/>
+          <w:szCs w:val="32"/>
+        </w:rPr>
+        <w:t xml:space="preserve">) </w:t>
+      </w:r>
+      <w:r>
+        <w:rPr>
+          <w:rFonts w:ascii="Arial" w:eastAsia="Times New Roman" w:hAnsi="Arial" w:hint="cs"/>
+          <w:color w:val="000000"/>
+          <w:sz w:val="32"/>
+          <w:szCs w:val="32"/>
+          <w:cs/>
+        </w:rPr>
+        <w:t>ของวงนี้นั่นเอง เลยทำให้ยอดฟังเพลงของวงนี้ทะยานขึ้นสู่อันดับหนึ่งไปครอบครอง</w:t>
+      </w:r>
+    </w:p>
+    <w:p>
+      <w:pPr>
+        <w:spacing w:after="0" w:line="240" w:lineRule="auto"/>
+        <w:rPr>
+          <w:rFonts w:ascii="Arial" w:eastAsia="Times New Roman" w:hAnsi="Arial"/>
+          <w:color w:val="000000"/>
+          <w:sz w:val="32"/>
+          <w:szCs w:val="32"/>
+        </w:rPr>
+      </w:pPr>
+      <w:r>
+        <w:rPr>
+          <w:rFonts w:ascii="Arial" w:eastAsia="Times New Roman" w:hAnsi="Arial" w:hint="cs"/>
+          <w:b/>
+          <w:bCs/>
+          <w:color w:val="000000"/>
+          <w:sz w:val="32"/>
+          <w:szCs w:val="32"/>
+          <w:cs/>
+        </w:rPr>
+        <w:t xml:space="preserve">พฤศจิกายน </w:t>
+      </w:r>
+      <w:r>
+        <w:rPr>
+          <w:rFonts w:ascii="Arial" w:eastAsia="Times New Roman" w:hAnsi="Arial" w:hint="cs"/>
+          <w:b/>
+          <w:bCs/>
+          <w:color w:val="000000"/>
+          <w:sz w:val="32"/>
+          <w:szCs w:val="32"/>
+          <w:cs/>
+        </w:rPr>
+        <w:t>ถึง มกราคม</w:t>
+      </w:r>
+      <w:r>
+        <w:rPr>
+          <w:rFonts w:ascii="Arial" w:eastAsia="Times New Roman" w:hAnsi="Arial" w:hint="cs"/>
+          <w:b/>
+          <w:bCs/>
+          <w:color w:val="000000"/>
+          <w:sz w:val="32"/>
+          <w:szCs w:val="32"/>
+          <w:cs/>
+        </w:rPr>
+        <w:t xml:space="preserve"> 2017 </w:t>
+      </w:r>
+      <w:r>
+        <w:rPr>
+          <w:rFonts w:ascii="Arial" w:eastAsia="Times New Roman" w:hAnsi="Arial"/>
+          <w:b/>
+          <w:bCs/>
+          <w:color w:val="000000"/>
+          <w:sz w:val="32"/>
+          <w:szCs w:val="32"/>
+          <w:cs/>
+        </w:rPr>
+        <w:t>–</w:t>
+      </w:r>
+      <w:r>
+        <w:rPr>
+          <w:rFonts w:ascii="Arial" w:eastAsia="Times New Roman" w:hAnsi="Arial"/>
+          <w:color w:val="000000"/>
+          <w:sz w:val="32"/>
+          <w:szCs w:val="32"/>
+        </w:rPr>
+        <w:t xml:space="preserve"> Ed Sheeran </w:t>
+      </w:r>
+      <w:r>
+        <w:rPr>
+          <w:rFonts w:ascii="Arial" w:eastAsia="Times New Roman" w:hAnsi="Arial" w:hint="cs"/>
+          <w:color w:val="000000"/>
+          <w:sz w:val="32"/>
+          <w:szCs w:val="32"/>
+          <w:cs/>
+        </w:rPr>
+        <w:t xml:space="preserve">พลิกกลับมาแซงพลิกขึ้นอันดับหนึ่งไปได้ แถมยังอยู่ยาวถึงสามเดือน เนื่องจากในวันที่ </w:t>
+      </w:r>
+      <w:r>
+        <w:rPr>
+          <w:rFonts w:ascii="Arial" w:eastAsia="Times New Roman" w:hAnsi="Arial"/>
+          <w:color w:val="000000"/>
+          <w:sz w:val="32"/>
+          <w:szCs w:val="32"/>
+        </w:rPr>
+        <w:t xml:space="preserve">16 </w:t>
+      </w:r>
+      <w:r>
+        <w:rPr>
+          <w:rFonts w:ascii="Arial" w:eastAsia="Times New Roman" w:hAnsi="Arial" w:hint="cs"/>
+          <w:color w:val="000000"/>
+          <w:sz w:val="32"/>
+          <w:szCs w:val="32"/>
+          <w:cs/>
+        </w:rPr>
+        <w:t xml:space="preserve">พฤศจิกายน 2017 มีคอนเสิร์ตใหญ่ของ </w:t>
+      </w:r>
+      <w:r>
+        <w:rPr>
+          <w:rFonts w:ascii="Arial" w:eastAsia="Times New Roman" w:hAnsi="Arial"/>
+          <w:color w:val="000000"/>
+          <w:sz w:val="32"/>
+          <w:szCs w:val="32"/>
+        </w:rPr>
+        <w:t xml:space="preserve">Ed Sheeran </w:t>
+      </w:r>
+      <w:r>
+        <w:rPr>
+          <w:rFonts w:ascii="Arial" w:eastAsia="Times New Roman" w:hAnsi="Arial" w:hint="cs"/>
+          <w:color w:val="000000"/>
+          <w:sz w:val="32"/>
+          <w:szCs w:val="32"/>
+          <w:cs/>
+        </w:rPr>
+        <w:t xml:space="preserve">ที่มาจัดทัวร์คอนเสิร์ตที่ประเทศไทย ส่งผลให้หลายคนที่หลงรักชายหนุ่มเสียงหล่อคนนี้ได้ฟัง จนสามารถขึ้นมาอยู่อันดับสูงสุดของ </w:t>
+      </w:r>
+      <w:proofErr w:type="spellStart"/>
+      <w:r>
+        <w:rPr>
+          <w:rFonts w:ascii="Arial" w:eastAsia="Times New Roman" w:hAnsi="Arial"/>
+          <w:color w:val="000000"/>
+          <w:sz w:val="32"/>
+          <w:szCs w:val="32"/>
+        </w:rPr>
+        <w:t>spotify</w:t>
+      </w:r>
+      <w:proofErr w:type="spellEnd"/>
+      <w:r>
+        <w:rPr>
+          <w:rFonts w:ascii="Arial" w:eastAsia="Times New Roman" w:hAnsi="Arial" w:hint="cs"/>
+          <w:color w:val="000000"/>
+          <w:sz w:val="32"/>
+          <w:szCs w:val="32"/>
+          <w:cs/>
+        </w:rPr>
+        <w:t>ไปได้</w:t>
+      </w:r>
       <w:bookmarkStart w:id="0" w:name="_GoBack"/>
       <w:bookmarkEnd w:id="0"/>
     </w:p>
@@ -523,14 +1198,19 @@
       <w:pPr>
         <w:spacing w:after="0" w:line="240" w:lineRule="auto"/>
         <w:rPr>
-          <w:rFonts w:ascii="Times New Roman" w:eastAsia="Times New Roman" w:hAnsi="Times New Roman" w:cs="Times New Roman"/>
-          <w:sz w:val="24"/>
-          <w:szCs w:val="24"/>
-        </w:rPr>
-      </w:pPr>
-      <w:r>
-        <w:rPr>
-          <w:rFonts w:ascii="Arial" w:eastAsia="Times New Roman" w:hAnsi="Arial" w:cs="Angsana New"/>
+          <w:rFonts w:ascii="Arial" w:eastAsia="Times New Roman" w:hAnsi="Arial" w:hint="cs"/>
+          <w:color w:val="000000"/>
+          <w:sz w:val="32"/>
+          <w:szCs w:val="32"/>
+          <w:cs/>
+        </w:rPr>
+      </w:pPr>
+    </w:p>
+    <w:p>
+      <w:pPr>
+        <w:spacing w:after="0" w:line="240" w:lineRule="auto"/>
+        <w:rPr>
+          <w:rFonts w:ascii="Arial" w:eastAsia="Times New Roman" w:hAnsi="Arial" w:hint="cs"/>
           <w:b/>
           <w:bCs/>
           <w:color w:val="000000"/>
@@ -538,263 +1218,28 @@
           <w:szCs w:val="48"/>
           <w:cs/>
         </w:rPr>
-        <w:lastRenderedPageBreak/>
-        <w:t xml:space="preserve">ยอดสตรีมมิ่งรายเดือน </w:t>
-      </w:r>
-      <w:r>
-        <w:rPr>
-          <w:rFonts w:ascii="Arial" w:eastAsia="Times New Roman" w:hAnsi="Arial" w:cs="Arial"/>
-          <w:b/>
-          <w:bCs/>
-          <w:color w:val="000000"/>
-          <w:sz w:val="48"/>
-          <w:szCs w:val="48"/>
-        </w:rPr>
-        <w:t>#</w:t>
-      </w:r>
-      <w:r>
-        <w:rPr>
-          <w:rFonts w:ascii="Arial" w:eastAsia="Times New Roman" w:hAnsi="Arial" w:cs="Angsana New"/>
-          <w:b/>
-          <w:bCs/>
-          <w:color w:val="000000"/>
-          <w:sz w:val="48"/>
-          <w:szCs w:val="48"/>
-          <w:cs/>
-        </w:rPr>
-        <w:t>กราฟ</w:t>
-      </w:r>
-      <w:r>
-        <w:rPr>
-          <w:rFonts w:ascii="Arial" w:eastAsia="Times New Roman" w:hAnsi="Arial" w:cs="Arial"/>
-          <w:b/>
-          <w:bCs/>
-          <w:color w:val="000000"/>
-          <w:sz w:val="48"/>
-          <w:szCs w:val="48"/>
-        </w:rPr>
-        <w:t>2</w:t>
-      </w:r>
-    </w:p>
-    <w:p>
-      <w:pPr>
-        <w:spacing w:after="0" w:line="240" w:lineRule="auto"/>
-        <w:rPr>
-          <w:rFonts w:ascii="Times New Roman" w:eastAsia="Times New Roman" w:hAnsi="Times New Roman" w:cs="Times New Roman"/>
-          <w:sz w:val="24"/>
-          <w:szCs w:val="24"/>
-        </w:rPr>
-      </w:pPr>
-    </w:p>
-    <w:p>
-      <w:pPr>
-        <w:spacing w:after="0" w:line="240" w:lineRule="auto"/>
-        <w:rPr>
-          <w:rFonts w:ascii="Times New Roman" w:eastAsia="Times New Roman" w:hAnsi="Times New Roman" w:cs="Times New Roman"/>
-          <w:sz w:val="24"/>
-          <w:szCs w:val="24"/>
-        </w:rPr>
-      </w:pPr>
-      <w:r>
-        <w:rPr>
-          <w:rFonts w:ascii="Arial" w:eastAsia="Times New Roman" w:hAnsi="Arial" w:cs="Angsana New"/>
-          <w:color w:val="000000"/>
-          <w:sz w:val="32"/>
-          <w:szCs w:val="32"/>
-          <w:cs/>
-        </w:rPr>
-        <w:t>กราฟนี้แสดงให้เห็นถึงยอดสตรีมมิ่งเพลงในแต่ละเดือน ว่ามีคนฟังมากเท่าไหร่</w:t>
-      </w:r>
-    </w:p>
-    <w:p>
-      <w:pPr>
-        <w:spacing w:after="0" w:line="240" w:lineRule="auto"/>
-        <w:rPr>
-          <w:rFonts w:ascii="Times New Roman" w:eastAsia="Times New Roman" w:hAnsi="Times New Roman" w:cs="Times New Roman"/>
-          <w:sz w:val="24"/>
-          <w:szCs w:val="24"/>
-        </w:rPr>
-      </w:pPr>
-    </w:p>
-    <w:p>
-      <w:pPr>
-        <w:spacing w:after="0" w:line="240" w:lineRule="auto"/>
-        <w:rPr>
-          <w:rFonts w:ascii="Times New Roman" w:eastAsia="Times New Roman" w:hAnsi="Times New Roman" w:cs="Times New Roman"/>
-          <w:sz w:val="24"/>
-          <w:szCs w:val="24"/>
-        </w:rPr>
-      </w:pPr>
-      <w:r>
-        <w:rPr>
-          <w:rFonts w:ascii="Arial" w:eastAsia="Times New Roman" w:hAnsi="Arial" w:cs="Angsana New"/>
-          <w:color w:val="000000"/>
-          <w:sz w:val="32"/>
-          <w:szCs w:val="32"/>
-          <w:cs/>
-        </w:rPr>
-        <w:t xml:space="preserve">จากกราฟจะเห็นได้ว่า ยอดสตรีมมิ่งในช่วงก่อนปี </w:t>
-      </w:r>
-      <w:r>
-        <w:rPr>
-          <w:rFonts w:ascii="Arial" w:eastAsia="Times New Roman" w:hAnsi="Arial" w:cs="Arial"/>
-          <w:color w:val="000000"/>
-          <w:sz w:val="32"/>
-          <w:szCs w:val="32"/>
-        </w:rPr>
-        <w:t xml:space="preserve">2018 </w:t>
-      </w:r>
-      <w:r>
-        <w:rPr>
-          <w:rFonts w:ascii="Arial" w:eastAsia="Times New Roman" w:hAnsi="Arial" w:cs="Angsana New"/>
-          <w:color w:val="000000"/>
-          <w:sz w:val="32"/>
-          <w:szCs w:val="32"/>
-          <w:cs/>
-        </w:rPr>
-        <w:t xml:space="preserve">ยอดรวมในการสตรีมมิ่งจะไม่ถึง </w:t>
-      </w:r>
-      <w:r>
-        <w:rPr>
-          <w:rFonts w:ascii="Arial" w:eastAsia="Times New Roman" w:hAnsi="Arial" w:cs="Arial"/>
-          <w:color w:val="000000"/>
-          <w:sz w:val="32"/>
-          <w:szCs w:val="32"/>
-        </w:rPr>
-        <w:t>20,000,000 (</w:t>
-      </w:r>
-      <w:r>
-        <w:rPr>
-          <w:rFonts w:ascii="Arial" w:eastAsia="Times New Roman" w:hAnsi="Arial" w:cs="Angsana New"/>
-          <w:color w:val="000000"/>
-          <w:sz w:val="32"/>
-          <w:szCs w:val="32"/>
-          <w:cs/>
-        </w:rPr>
-        <w:t xml:space="preserve">ยี่สิบล้าน) แต่พอเริ่มเข้ามาในปี </w:t>
-      </w:r>
-      <w:r>
-        <w:rPr>
-          <w:rFonts w:ascii="Arial" w:eastAsia="Times New Roman" w:hAnsi="Arial" w:cs="Arial"/>
-          <w:color w:val="000000"/>
-          <w:sz w:val="32"/>
-          <w:szCs w:val="32"/>
-        </w:rPr>
-        <w:t xml:space="preserve">2018 </w:t>
-      </w:r>
-      <w:r>
-        <w:rPr>
-          <w:rFonts w:ascii="Arial" w:eastAsia="Times New Roman" w:hAnsi="Arial" w:cs="Angsana New"/>
-          <w:color w:val="000000"/>
-          <w:sz w:val="32"/>
-          <w:szCs w:val="32"/>
-          <w:cs/>
-        </w:rPr>
-        <w:t>หลังจากผ่านไปเพียงสองเดือน พบว่ายอดสตรีมมิ่งมีแนวโน้มที่เพิ่มขึ้น</w:t>
-      </w:r>
-      <w:proofErr w:type="spellStart"/>
-      <w:r>
-        <w:rPr>
-          <w:rFonts w:ascii="Arial" w:eastAsia="Times New Roman" w:hAnsi="Arial" w:cs="Angsana New"/>
-          <w:color w:val="000000"/>
-          <w:sz w:val="32"/>
-          <w:szCs w:val="32"/>
-          <w:cs/>
-        </w:rPr>
-        <w:t>เรื่อยๆ</w:t>
-      </w:r>
-      <w:proofErr w:type="spellEnd"/>
-      <w:r>
-        <w:rPr>
-          <w:rFonts w:ascii="Arial" w:eastAsia="Times New Roman" w:hAnsi="Arial" w:cs="Angsana New"/>
-          <w:color w:val="000000"/>
-          <w:sz w:val="32"/>
-          <w:szCs w:val="32"/>
-          <w:cs/>
-        </w:rPr>
-        <w:t xml:space="preserve"> จนเกิน </w:t>
-      </w:r>
-      <w:r>
-        <w:rPr>
-          <w:rFonts w:ascii="Arial" w:eastAsia="Times New Roman" w:hAnsi="Arial" w:cs="Arial"/>
-          <w:color w:val="000000"/>
-          <w:sz w:val="32"/>
-          <w:szCs w:val="32"/>
-        </w:rPr>
-        <w:t>20,000,000(</w:t>
-      </w:r>
-      <w:r>
-        <w:rPr>
-          <w:rFonts w:ascii="Arial" w:eastAsia="Times New Roman" w:hAnsi="Arial" w:cs="Angsana New"/>
-          <w:color w:val="000000"/>
-          <w:sz w:val="32"/>
-          <w:szCs w:val="32"/>
-          <w:cs/>
-        </w:rPr>
-        <w:t xml:space="preserve">ยี่สิบล้าน) ยกเว้นเพียงเดือนเดียวก็คือ เดือนเมษายน </w:t>
-      </w:r>
-      <w:r>
-        <w:rPr>
-          <w:rFonts w:ascii="Arial" w:eastAsia="Times New Roman" w:hAnsi="Arial" w:cs="Arial"/>
-          <w:color w:val="000000"/>
-          <w:sz w:val="32"/>
-          <w:szCs w:val="32"/>
-        </w:rPr>
-        <w:t xml:space="preserve">2018 </w:t>
-      </w:r>
-      <w:r>
-        <w:rPr>
-          <w:rFonts w:ascii="Arial" w:eastAsia="Times New Roman" w:hAnsi="Arial" w:cs="Angsana New"/>
-          <w:color w:val="000000"/>
-          <w:sz w:val="32"/>
-          <w:szCs w:val="32"/>
-          <w:cs/>
-        </w:rPr>
-        <w:t>หลังจากเดือนเมษายน เพิ่มขึ้นมาโดยตลอด</w:t>
-      </w:r>
-    </w:p>
-    <w:p>
-      <w:pPr>
-        <w:spacing w:after="0" w:line="240" w:lineRule="auto"/>
-        <w:rPr>
-          <w:rFonts w:ascii="Times New Roman" w:eastAsia="Times New Roman" w:hAnsi="Times New Roman" w:cs="Times New Roman"/>
-          <w:sz w:val="24"/>
-          <w:szCs w:val="24"/>
-        </w:rPr>
-      </w:pPr>
-    </w:p>
-    <w:p>
-      <w:pPr>
-        <w:spacing w:after="0" w:line="240" w:lineRule="auto"/>
-        <w:rPr>
-          <w:rFonts w:ascii="Times New Roman" w:eastAsia="Times New Roman" w:hAnsi="Times New Roman" w:cs="Times New Roman"/>
-          <w:sz w:val="24"/>
-          <w:szCs w:val="24"/>
-        </w:rPr>
-      </w:pPr>
-      <w:r>
-        <w:rPr>
-          <w:rFonts w:ascii="Arial" w:eastAsia="Times New Roman" w:hAnsi="Arial" w:cs="Angsana New"/>
-          <w:b/>
-          <w:bCs/>
-          <w:color w:val="000000"/>
-          <w:sz w:val="48"/>
-          <w:szCs w:val="48"/>
-          <w:cs/>
-        </w:rPr>
-        <w:t>ศิลปินประจำเดือน</w:t>
-      </w:r>
-      <w:r>
-        <w:rPr>
-          <w:rFonts w:ascii="Arial" w:eastAsia="Times New Roman" w:hAnsi="Arial" w:cs="Arial"/>
-          <w:b/>
-          <w:bCs/>
-          <w:color w:val="000000"/>
-          <w:sz w:val="48"/>
-          <w:szCs w:val="48"/>
-        </w:rPr>
-        <w:t xml:space="preserve"> </w:t>
-      </w:r>
+      </w:pPr>
+    </w:p>
+    <w:p>
+      <w:pPr>
+        <w:spacing w:after="0" w:line="240" w:lineRule="auto"/>
+        <w:rPr>
+          <w:rFonts w:ascii="Times New Roman" w:eastAsia="Times New Roman" w:hAnsi="Times New Roman" w:cs="Times New Roman"/>
+          <w:sz w:val="24"/>
+          <w:szCs w:val="24"/>
+        </w:rPr>
+      </w:pPr>
+    </w:p>
+    <w:p>
+      <w:pPr>
+        <w:spacing w:after="0" w:line="240" w:lineRule="auto"/>
+        <w:rPr>
+          <w:rFonts w:ascii="Times New Roman" w:eastAsia="Times New Roman" w:hAnsi="Times New Roman" w:hint="cs"/>
+          <w:sz w:val="24"/>
+          <w:szCs w:val="24"/>
+          <w:cs/>
+        </w:rPr>
+      </w:pPr>
     </w:p>
     <w:p>
       <w:pPr>
@@ -1591,7 +2036,7 @@
 </file>
 
 <file path=customXml/itemProps1.xml><?xml version="1.0" encoding="utf-8"?>
-<ds:datastoreItem xmlns:ds="http://schemas.openxmlformats.org/officeDocument/2006/customXml" ds:itemID="{C502E3D2-D477-4C4E-82AA-9D6BDB037E35}">
+<ds:datastoreItem xmlns:ds="http://schemas.openxmlformats.org/officeDocument/2006/customXml" ds:itemID="{E34CB7A5-9A24-458F-890C-441B8DCBE12D}">
   <ds:schemaRefs>
     <ds:schemaRef ds:uri="http://schemas.openxmlformats.org/officeDocument/2006/bibliography"/>
   </ds:schemaRefs>

</xml_diff>

<commit_message>
update analyzing docs again
</commit_message>
<xml_diff>
--- a/analyzing.docx
+++ b/analyzing.docx
@@ -1014,7 +1014,7 @@
           <w:szCs w:val="32"/>
           <w:cs/>
         </w:rPr>
-        <w:t xml:space="preserve">ชื่อดังจากเกาหลีใต้ สามารถขึ้นครองอันดับหนึ่งในสองเดือนนี้ไปได้ เหตุผลคาดว่ามาจาก </w:t>
+        <w:t xml:space="preserve">ชื่อดังจากเกาหลีใต้ เหตุผลคาดว่ามาจาก </w:t>
       </w:r>
       <w:r>
         <w:rPr>
@@ -1026,6 +1026,58 @@
         </w:rPr>
         <w:t>การจัดคอนเสิร์ต</w:t>
       </w:r>
+      <w:r>
+        <w:rPr>
+          <w:rFonts w:ascii="Arial" w:eastAsia="Times New Roman" w:hAnsi="Arial" w:hint="cs"/>
+          <w:color w:val="000000"/>
+          <w:sz w:val="32"/>
+          <w:szCs w:val="32"/>
+          <w:cs/>
+        </w:rPr>
+        <w:t>ของทางวง ทำให้สามารถ</w:t>
+      </w:r>
+      <w:proofErr w:type="spellStart"/>
+      <w:r>
+        <w:rPr>
+          <w:rFonts w:ascii="Arial" w:eastAsia="Times New Roman" w:hAnsi="Arial" w:hint="cs"/>
+          <w:color w:val="000000"/>
+          <w:sz w:val="32"/>
+          <w:szCs w:val="32"/>
+          <w:cs/>
+        </w:rPr>
+        <w:t>ทะ</w:t>
+      </w:r>
+      <w:proofErr w:type="spellEnd"/>
+      <w:r>
+        <w:rPr>
+          <w:rFonts w:ascii="Arial" w:eastAsia="Times New Roman" w:hAnsi="Arial" w:hint="cs"/>
+          <w:color w:val="000000"/>
+          <w:sz w:val="32"/>
+          <w:szCs w:val="32"/>
+          <w:cs/>
+        </w:rPr>
+        <w:t>ยานขึ</w:t>
+      </w:r>
+      <w:r>
+        <w:rPr>
+          <w:rFonts w:ascii="Arial" w:eastAsia="Times New Roman" w:hAnsi="Arial"/>
+          <w:color w:val="000000"/>
+          <w:sz w:val="32"/>
+          <w:szCs w:val="32"/>
+          <w:cs/>
+        </w:rPr>
+        <w:tab/>
+      </w:r>
+      <w:r>
+        <w:rPr>
+          <w:rFonts w:ascii="Arial" w:eastAsia="Times New Roman" w:hAnsi="Arial" w:hint="cs"/>
+          <w:color w:val="000000"/>
+          <w:sz w:val="32"/>
+          <w:szCs w:val="32"/>
+          <w:cs/>
+        </w:rPr>
+        <w:t>น</w:t>
+      </w:r>
     </w:p>
     <w:p>
       <w:pPr>
@@ -1651,43 +1703,288 @@
           <w:szCs w:val="32"/>
           <w:cs/>
         </w:rPr>
-        <w:t>ศิลปินชาวไทยได้ แต่ในปีนี้ก็ไม่ทำให้ผิดหวัง ด้วยการสามารถแซงขึ้นมาเป็นอันดับหนึ่งได้</w:t>
-      </w:r>
-    </w:p>
-    <w:p>
-      <w:pPr>
-        <w:spacing w:after="0" w:line="240" w:lineRule="auto"/>
-        <w:rPr>
-          <w:rFonts w:ascii="Arial" w:eastAsia="Times New Roman" w:hAnsi="Arial" w:hint="cs"/>
-          <w:color w:val="000000"/>
-          <w:sz w:val="32"/>
-          <w:szCs w:val="32"/>
-          <w:cs/>
-        </w:rPr>
-      </w:pPr>
-      <w:r>
-        <w:rPr>
-          <w:rFonts w:ascii="Arial" w:eastAsia="Times New Roman" w:hAnsi="Arial" w:hint="cs"/>
-          <w:b/>
-          <w:bCs/>
-          <w:color w:val="000000"/>
-          <w:sz w:val="32"/>
-          <w:szCs w:val="32"/>
-          <w:cs/>
-        </w:rPr>
-        <w:t xml:space="preserve">มิถุนายน ถึง สิงหาคม 2018 </w:t>
-      </w:r>
-      <w:r>
-        <w:rPr>
-          <w:rFonts w:ascii="Arial" w:eastAsia="Times New Roman" w:hAnsi="Arial"/>
-          <w:color w:val="000000"/>
-          <w:sz w:val="32"/>
-          <w:szCs w:val="32"/>
-        </w:rPr>
-        <w:t xml:space="preserve">- </w:t>
+        <w:t>ศิลปินชาวไทยได้ แต่ในปีนี้ก็ไม่ทำให้ผิดหวัง ด้วยการสาม</w:t>
       </w:r>
       <w:bookmarkStart w:id="0" w:name="_GoBack"/>
       <w:bookmarkEnd w:id="0"/>
+      <w:r>
+        <w:rPr>
+          <w:rFonts w:ascii="Arial" w:eastAsia="Times New Roman" w:hAnsi="Arial" w:hint="cs"/>
+          <w:color w:val="000000"/>
+          <w:sz w:val="32"/>
+          <w:szCs w:val="32"/>
+          <w:cs/>
+        </w:rPr>
+        <w:t>ารถแซงขึ้นมาเป็นอันดับหนึ่งได้</w:t>
+      </w:r>
+    </w:p>
+    <w:p>
+      <w:pPr>
+        <w:spacing w:after="0" w:line="240" w:lineRule="auto"/>
+        <w:rPr>
+          <w:rFonts w:ascii="Arial" w:eastAsia="Times New Roman" w:hAnsi="Arial" w:hint="cs"/>
+          <w:color w:val="000000"/>
+          <w:sz w:val="32"/>
+          <w:szCs w:val="32"/>
+        </w:rPr>
+      </w:pPr>
+      <w:r>
+        <w:rPr>
+          <w:rFonts w:ascii="Arial" w:eastAsia="Times New Roman" w:hAnsi="Arial" w:hint="cs"/>
+          <w:b/>
+          <w:bCs/>
+          <w:color w:val="000000"/>
+          <w:sz w:val="32"/>
+          <w:szCs w:val="32"/>
+          <w:cs/>
+        </w:rPr>
+        <w:lastRenderedPageBreak/>
+        <w:t xml:space="preserve">มิถุนายน ถึง สิงหาคม 2018 </w:t>
+      </w:r>
+      <w:r>
+        <w:rPr>
+          <w:rFonts w:ascii="Arial" w:eastAsia="Times New Roman" w:hAnsi="Arial"/>
+          <w:color w:val="000000"/>
+          <w:sz w:val="32"/>
+          <w:szCs w:val="32"/>
+        </w:rPr>
+        <w:t>–</w:t>
+      </w:r>
+      <w:r>
+        <w:rPr>
+          <w:rFonts w:ascii="Arial" w:eastAsia="Times New Roman" w:hAnsi="Arial"/>
+          <w:color w:val="000000"/>
+          <w:sz w:val="32"/>
+          <w:szCs w:val="32"/>
+        </w:rPr>
+        <w:t xml:space="preserve"> </w:t>
+      </w:r>
+      <w:r>
+        <w:rPr>
+          <w:rFonts w:ascii="Arial" w:eastAsia="Times New Roman" w:hAnsi="Arial" w:hint="cs"/>
+          <w:color w:val="000000"/>
+          <w:sz w:val="32"/>
+          <w:szCs w:val="32"/>
+          <w:cs/>
+        </w:rPr>
+        <w:t>ด้วยการ</w:t>
+      </w:r>
+      <w:r>
+        <w:rPr>
+          <w:rFonts w:ascii="Arial" w:eastAsia="Times New Roman" w:hAnsi="Arial"/>
+          <w:color w:val="000000"/>
+          <w:sz w:val="32"/>
+          <w:szCs w:val="32"/>
+        </w:rPr>
+        <w:t xml:space="preserve"> Comeback</w:t>
+      </w:r>
+      <w:r>
+        <w:rPr>
+          <w:rFonts w:ascii="Arial" w:eastAsia="Times New Roman" w:hAnsi="Arial" w:hint="cs"/>
+          <w:color w:val="000000"/>
+          <w:sz w:val="32"/>
+          <w:szCs w:val="32"/>
+          <w:cs/>
+        </w:rPr>
+        <w:t xml:space="preserve"> (การกลับมาหลังจากหายไปอย่างยาวนาน) อันสุดประทับใจเหล่าแฟนเพลงที่รอ และอีกมากมายหลายคนถึงแม้ว่าไม่ได้เป็นแฟนเพลงที่ไม่รู้จักเพลงนี้ก็อาจจะเคยได้ฟัง ด้วยเพลง</w:t>
+      </w:r>
+      <w:r>
+        <w:rPr>
+          <w:rFonts w:ascii="Arial" w:eastAsia="Times New Roman" w:hAnsi="Arial"/>
+          <w:color w:val="000000"/>
+          <w:sz w:val="32"/>
+          <w:szCs w:val="32"/>
+        </w:rPr>
+        <w:t xml:space="preserve"> “DDU-DU </w:t>
+      </w:r>
+      <w:proofErr w:type="spellStart"/>
+      <w:r>
+        <w:rPr>
+          <w:rFonts w:ascii="Arial" w:eastAsia="Times New Roman" w:hAnsi="Arial"/>
+          <w:color w:val="000000"/>
+          <w:sz w:val="32"/>
+          <w:szCs w:val="32"/>
+        </w:rPr>
+        <w:t>DDU-DU</w:t>
+      </w:r>
+      <w:proofErr w:type="spellEnd"/>
+      <w:r>
+        <w:rPr>
+          <w:rFonts w:ascii="Arial" w:eastAsia="Times New Roman" w:hAnsi="Arial"/>
+          <w:color w:val="000000"/>
+          <w:sz w:val="32"/>
+          <w:szCs w:val="32"/>
+        </w:rPr>
+        <w:t xml:space="preserve">” </w:t>
+      </w:r>
+      <w:r>
+        <w:rPr>
+          <w:rFonts w:ascii="Arial" w:eastAsia="Times New Roman" w:hAnsi="Arial" w:hint="cs"/>
+          <w:color w:val="000000"/>
+          <w:sz w:val="32"/>
+          <w:szCs w:val="32"/>
+          <w:cs/>
+        </w:rPr>
+        <w:t>ที่วันนี้  (</w:t>
+      </w:r>
+      <w:r>
+        <w:rPr>
+          <w:rFonts w:ascii="Arial" w:eastAsia="Times New Roman" w:hAnsi="Arial"/>
+          <w:color w:val="000000"/>
+          <w:sz w:val="32"/>
+          <w:szCs w:val="32"/>
+        </w:rPr>
+        <w:t xml:space="preserve">16 </w:t>
+      </w:r>
+      <w:r>
+        <w:rPr>
+          <w:rFonts w:ascii="Arial" w:eastAsia="Times New Roman" w:hAnsi="Arial" w:hint="cs"/>
+          <w:color w:val="000000"/>
+          <w:sz w:val="32"/>
+          <w:szCs w:val="32"/>
+          <w:cs/>
+        </w:rPr>
+        <w:t xml:space="preserve">ธันวาคม 2018) ยอดวิวก็ทะลุไปถึงมากกว่า </w:t>
+      </w:r>
+      <w:r>
+        <w:rPr>
+          <w:rFonts w:ascii="Arial" w:eastAsia="Times New Roman" w:hAnsi="Arial"/>
+          <w:color w:val="000000"/>
+          <w:sz w:val="32"/>
+          <w:szCs w:val="32"/>
+        </w:rPr>
+        <w:t>500,000,000</w:t>
+      </w:r>
+      <w:r>
+        <w:rPr>
+          <w:rFonts w:ascii="Arial" w:eastAsia="Times New Roman" w:hAnsi="Arial" w:hint="cs"/>
+          <w:color w:val="000000"/>
+          <w:sz w:val="32"/>
+          <w:szCs w:val="32"/>
+          <w:cs/>
+        </w:rPr>
+        <w:t xml:space="preserve"> </w:t>
+      </w:r>
+      <w:r>
+        <w:rPr>
+          <w:rFonts w:ascii="Arial" w:eastAsia="Times New Roman" w:hAnsi="Arial"/>
+          <w:color w:val="000000"/>
+          <w:sz w:val="32"/>
+          <w:szCs w:val="32"/>
+        </w:rPr>
+        <w:t>views</w:t>
+      </w:r>
+      <w:r>
+        <w:rPr>
+          <w:rFonts w:ascii="Arial" w:eastAsia="Times New Roman" w:hAnsi="Arial" w:hint="cs"/>
+          <w:color w:val="000000"/>
+          <w:sz w:val="32"/>
+          <w:szCs w:val="32"/>
+          <w:cs/>
+        </w:rPr>
+        <w:t xml:space="preserve"> ไปเป็นที่เรียบร้อย</w:t>
+      </w:r>
+      <w:r>
+        <w:rPr>
+          <w:rFonts w:ascii="Arial" w:eastAsia="Times New Roman" w:hAnsi="Arial"/>
+          <w:color w:val="000000"/>
+          <w:sz w:val="32"/>
+          <w:szCs w:val="32"/>
+        </w:rPr>
+        <w:t xml:space="preserve"> </w:t>
+      </w:r>
+      <w:r>
+        <w:rPr>
+          <w:rFonts w:ascii="Arial" w:eastAsia="Times New Roman" w:hAnsi="Arial" w:hint="cs"/>
+          <w:color w:val="000000"/>
+          <w:sz w:val="32"/>
+          <w:szCs w:val="32"/>
+          <w:cs/>
+        </w:rPr>
+        <w:t>และอีกเหตุผลนึงที่คาด ว่าเป็นสาเหตุที่ทำให้        วงเก</w:t>
+      </w:r>
+      <w:proofErr w:type="spellStart"/>
+      <w:r>
+        <w:rPr>
+          <w:rFonts w:ascii="Arial" w:eastAsia="Times New Roman" w:hAnsi="Arial" w:hint="cs"/>
+          <w:color w:val="000000"/>
+          <w:sz w:val="32"/>
+          <w:szCs w:val="32"/>
+          <w:cs/>
+        </w:rPr>
+        <w:t>ิร์</w:t>
+      </w:r>
+      <w:proofErr w:type="spellEnd"/>
+      <w:r>
+        <w:rPr>
+          <w:rFonts w:ascii="Arial" w:eastAsia="Times New Roman" w:hAnsi="Arial" w:hint="cs"/>
+          <w:color w:val="000000"/>
+          <w:sz w:val="32"/>
+          <w:szCs w:val="32"/>
+          <w:cs/>
+        </w:rPr>
+        <w:t xml:space="preserve">ลกรุ๊ปวงนี้ก็คือ </w:t>
+      </w:r>
+      <w:r>
+        <w:rPr>
+          <w:rFonts w:ascii="Arial" w:eastAsia="Times New Roman" w:hAnsi="Arial"/>
+          <w:color w:val="000000"/>
+          <w:sz w:val="32"/>
+          <w:szCs w:val="32"/>
+        </w:rPr>
+        <w:t>“Lisa”</w:t>
+      </w:r>
+      <w:r>
+        <w:rPr>
+          <w:rFonts w:ascii="Arial" w:eastAsia="Times New Roman" w:hAnsi="Arial" w:hint="cs"/>
+          <w:color w:val="000000"/>
+          <w:sz w:val="32"/>
+          <w:szCs w:val="32"/>
+          <w:cs/>
+        </w:rPr>
+        <w:t xml:space="preserve"> หรือ (</w:t>
+      </w:r>
+      <w:proofErr w:type="spellStart"/>
+      <w:r>
+        <w:rPr>
+          <w:rFonts w:ascii="Arial" w:eastAsia="Times New Roman" w:hAnsi="Arial" w:hint="cs"/>
+          <w:color w:val="000000"/>
+          <w:sz w:val="32"/>
+          <w:szCs w:val="32"/>
+          <w:cs/>
+        </w:rPr>
+        <w:t>ลลิ</w:t>
+      </w:r>
+      <w:proofErr w:type="spellEnd"/>
+      <w:r>
+        <w:rPr>
+          <w:rFonts w:ascii="Arial" w:eastAsia="Times New Roman" w:hAnsi="Arial" w:hint="cs"/>
+          <w:color w:val="000000"/>
+          <w:sz w:val="32"/>
+          <w:szCs w:val="32"/>
+          <w:cs/>
+        </w:rPr>
+        <w:t>สา มโนบาล) ที่เป็นหนึ่งในชาวไทย ที่เป็นสมาชิกวงนี้ ด้วยความสามารถของเธอ ก็ทำให้ดึงดูดให้หลายๆคนหลงรักเธอ และอาจมีส่วนให้วงนี้มีคนมาติดตามเพิ่มขึ้น ทำให้วงนี้และเพลงนี้สามารถขึ้นสู่อันดับหนึ่งของ</w:t>
+      </w:r>
+      <w:r>
+        <w:rPr>
+          <w:rFonts w:ascii="Arial" w:eastAsia="Times New Roman" w:hAnsi="Arial"/>
+          <w:color w:val="000000"/>
+          <w:sz w:val="32"/>
+          <w:szCs w:val="32"/>
+        </w:rPr>
+        <w:t>Spotify</w:t>
+      </w:r>
+      <w:r>
+        <w:rPr>
+          <w:rFonts w:ascii="Arial" w:eastAsia="Times New Roman" w:hAnsi="Arial" w:hint="cs"/>
+          <w:color w:val="000000"/>
+          <w:sz w:val="32"/>
+          <w:szCs w:val="32"/>
+          <w:cs/>
+        </w:rPr>
+        <w:t>ในช่วงสามเดือนนี้ไปได้</w:t>
+      </w:r>
     </w:p>
     <w:p>
       <w:pPr>
@@ -1759,6 +2056,136 @@
           <w:szCs w:val="24"/>
         </w:rPr>
       </w:pPr>
+    </w:p>
+    <w:p>
+      <w:pPr>
+        <w:spacing w:after="240" w:line="240" w:lineRule="auto"/>
+        <w:rPr>
+          <w:rFonts w:ascii="Times New Roman" w:eastAsia="Times New Roman" w:hAnsi="Times New Roman" w:cs="Times New Roman"/>
+          <w:sz w:val="24"/>
+          <w:szCs w:val="24"/>
+        </w:rPr>
+      </w:pPr>
+    </w:p>
+    <w:p>
+      <w:pPr>
+        <w:spacing w:after="240" w:line="240" w:lineRule="auto"/>
+        <w:rPr>
+          <w:rFonts w:ascii="Times New Roman" w:eastAsia="Times New Roman" w:hAnsi="Times New Roman" w:cs="Times New Roman"/>
+          <w:sz w:val="24"/>
+          <w:szCs w:val="24"/>
+        </w:rPr>
+      </w:pPr>
+    </w:p>
+    <w:p>
+      <w:pPr>
+        <w:spacing w:after="240" w:line="240" w:lineRule="auto"/>
+        <w:rPr>
+          <w:rFonts w:ascii="Times New Roman" w:eastAsia="Times New Roman" w:hAnsi="Times New Roman" w:cs="Times New Roman"/>
+          <w:sz w:val="24"/>
+          <w:szCs w:val="24"/>
+        </w:rPr>
+      </w:pPr>
+    </w:p>
+    <w:p>
+      <w:pPr>
+        <w:spacing w:after="240" w:line="240" w:lineRule="auto"/>
+        <w:rPr>
+          <w:rFonts w:ascii="Times New Roman" w:eastAsia="Times New Roman" w:hAnsi="Times New Roman" w:cs="Times New Roman"/>
+          <w:sz w:val="24"/>
+          <w:szCs w:val="24"/>
+        </w:rPr>
+      </w:pPr>
+    </w:p>
+    <w:p>
+      <w:pPr>
+        <w:spacing w:after="240" w:line="240" w:lineRule="auto"/>
+        <w:rPr>
+          <w:rFonts w:ascii="Times New Roman" w:eastAsia="Times New Roman" w:hAnsi="Times New Roman" w:cs="Times New Roman"/>
+          <w:sz w:val="24"/>
+          <w:szCs w:val="24"/>
+        </w:rPr>
+      </w:pPr>
+    </w:p>
+    <w:p>
+      <w:pPr>
+        <w:spacing w:after="240" w:line="240" w:lineRule="auto"/>
+        <w:rPr>
+          <w:rFonts w:ascii="Times New Roman" w:eastAsia="Times New Roman" w:hAnsi="Times New Roman" w:cs="Times New Roman"/>
+          <w:sz w:val="24"/>
+          <w:szCs w:val="24"/>
+        </w:rPr>
+      </w:pPr>
+    </w:p>
+    <w:p>
+      <w:pPr>
+        <w:spacing w:after="240" w:line="240" w:lineRule="auto"/>
+        <w:rPr>
+          <w:rFonts w:ascii="Times New Roman" w:eastAsia="Times New Roman" w:hAnsi="Times New Roman" w:cs="Times New Roman"/>
+          <w:sz w:val="24"/>
+          <w:szCs w:val="24"/>
+        </w:rPr>
+      </w:pPr>
+    </w:p>
+    <w:p>
+      <w:pPr>
+        <w:spacing w:after="240" w:line="240" w:lineRule="auto"/>
+        <w:rPr>
+          <w:rFonts w:ascii="Times New Roman" w:eastAsia="Times New Roman" w:hAnsi="Times New Roman" w:cs="Times New Roman"/>
+          <w:sz w:val="24"/>
+          <w:szCs w:val="24"/>
+        </w:rPr>
+      </w:pPr>
+    </w:p>
+    <w:p>
+      <w:pPr>
+        <w:spacing w:after="240" w:line="240" w:lineRule="auto"/>
+        <w:rPr>
+          <w:rFonts w:ascii="Times New Roman" w:eastAsia="Times New Roman" w:hAnsi="Times New Roman" w:cs="Times New Roman"/>
+          <w:sz w:val="24"/>
+          <w:szCs w:val="24"/>
+        </w:rPr>
+      </w:pPr>
+    </w:p>
+    <w:p>
+      <w:pPr>
+        <w:spacing w:after="240" w:line="240" w:lineRule="auto"/>
+        <w:rPr>
+          <w:rFonts w:ascii="Times New Roman" w:eastAsia="Times New Roman" w:hAnsi="Times New Roman" w:cs="Times New Roman"/>
+          <w:sz w:val="24"/>
+          <w:szCs w:val="24"/>
+        </w:rPr>
+      </w:pPr>
+    </w:p>
+    <w:p>
+      <w:pPr>
+        <w:spacing w:after="240" w:line="240" w:lineRule="auto"/>
+        <w:rPr>
+          <w:rFonts w:ascii="Times New Roman" w:eastAsia="Times New Roman" w:hAnsi="Times New Roman" w:cs="Times New Roman"/>
+          <w:sz w:val="24"/>
+          <w:szCs w:val="24"/>
+        </w:rPr>
+      </w:pPr>
+    </w:p>
+    <w:p>
+      <w:pPr>
+        <w:spacing w:after="240" w:line="240" w:lineRule="auto"/>
+        <w:rPr>
+          <w:rFonts w:ascii="Times New Roman" w:eastAsia="Times New Roman" w:hAnsi="Times New Roman" w:cs="Times New Roman"/>
+          <w:sz w:val="24"/>
+          <w:szCs w:val="24"/>
+        </w:rPr>
+      </w:pPr>
+    </w:p>
+    <w:p>
+      <w:pPr>
+        <w:spacing w:after="240" w:line="240" w:lineRule="auto"/>
+        <w:rPr>
+          <w:rFonts w:ascii="Times New Roman" w:eastAsia="Times New Roman" w:hAnsi="Times New Roman" w:cs="Times New Roman"/>
+          <w:sz w:val="24"/>
+          <w:szCs w:val="24"/>
+        </w:rPr>
+      </w:pPr>
       <w:r>
         <w:rPr>
           <w:rFonts w:ascii="Times New Roman" w:eastAsia="Times New Roman" w:hAnsi="Times New Roman" w:cs="Times New Roman"/>
@@ -1787,6 +2214,7 @@
           <w:szCs w:val="48"/>
           <w:cs/>
         </w:rPr>
+        <w:lastRenderedPageBreak/>
         <w:t>กราฟสี่</w:t>
       </w:r>
     </w:p>
@@ -2545,7 +2973,7 @@
 </file>
 
 <file path=customXml/itemProps1.xml><?xml version="1.0" encoding="utf-8"?>
-<ds:datastoreItem xmlns:ds="http://schemas.openxmlformats.org/officeDocument/2006/customXml" ds:itemID="{A65AC99C-9037-49C9-9CF6-83A2C8A04CC8}">
+<ds:datastoreItem xmlns:ds="http://schemas.openxmlformats.org/officeDocument/2006/customXml" ds:itemID="{5D92AC82-8393-4697-935F-C17F7937EF04}">
   <ds:schemaRefs>
     <ds:schemaRef ds:uri="http://schemas.openxmlformats.org/officeDocument/2006/bibliography"/>
   </ds:schemaRefs>

</xml_diff>